<commit_message>
Commit @ 18.00 Uhr am 07 Feb 2020
</commit_message>
<xml_diff>
--- a/9_Maneouevers.docx
+++ b/9_Maneouevers.docx
@@ -1756,7 +1756,6 @@
           <w:color w:val="993366"/>
         </w:rPr>
       </w:pPr>
-      <w:bookmarkStart w:id="0" w:name="_GoBack"/>
       <w:r>
         <w:rPr>
           <w:noProof/>
@@ -1798,7 +1797,6 @@
           </wp:inline>
         </w:drawing>
       </w:r>
-      <w:bookmarkEnd w:id="0"/>
     </w:p>
     <w:p>
       <w:pPr>
@@ -2152,36 +2150,15 @@
           <w:u w:val="single"/>
         </w:rPr>
       </w:pPr>
-      <w:r>
+    </w:p>
+    <w:p>
+      <w:pPr>
+        <w:jc w:val="center"/>
         <w:rPr>
           <w:b/>
           <w:u w:val="single"/>
         </w:rPr>
-        <w:t>9.6 Driving in Reverse (3)</w:t>
-      </w:r>
-    </w:p>
-    <w:p>
-      <w:r>
-        <w:t>1. ()</w:t>
-      </w:r>
-    </w:p>
-    <w:p>
-      <w:r>
-        <w:t>2. ()</w:t>
-      </w:r>
-    </w:p>
-    <w:p>
-      <w:r>
-        <w:t>3. ()</w:t>
-      </w:r>
-    </w:p>
-    <w:p>
-      <w:r>
-        <w:t>--------------------------------------------------------------------------------------------------------------------------------------------------</w:t>
-      </w:r>
-      <w:r>
-        <w:t>----</w:t>
-      </w:r>
+      </w:pPr>
     </w:p>
     <w:p>
       <w:pPr>
@@ -2191,57 +2168,632 @@
           <w:u w:val="single"/>
         </w:rPr>
       </w:pPr>
-      <w:r>
+    </w:p>
+    <w:p>
+      <w:pPr>
+        <w:jc w:val="center"/>
         <w:rPr>
           <w:b/>
           <w:u w:val="single"/>
         </w:rPr>
-        <w:t>9.7 Swerving</w:t>
-      </w:r>
-      <w:r>
+      </w:pPr>
+    </w:p>
+    <w:p>
+      <w:pPr>
+        <w:jc w:val="center"/>
         <w:rPr>
           <w:b/>
           <w:u w:val="single"/>
         </w:rPr>
+      </w:pPr>
+    </w:p>
+    <w:p>
+      <w:pPr>
+        <w:jc w:val="center"/>
+        <w:rPr>
+          <w:b/>
+          <w:u w:val="single"/>
+        </w:rPr>
+      </w:pPr>
+    </w:p>
+    <w:p>
+      <w:pPr>
+        <w:jc w:val="center"/>
+        <w:rPr>
+          <w:b/>
+          <w:u w:val="single"/>
+        </w:rPr>
+      </w:pPr>
+    </w:p>
+    <w:p>
+      <w:pPr>
+        <w:jc w:val="center"/>
+        <w:rPr>
+          <w:b/>
+          <w:u w:val="single"/>
+        </w:rPr>
+      </w:pPr>
+    </w:p>
+    <w:p>
+      <w:pPr>
+        <w:jc w:val="center"/>
+        <w:rPr>
+          <w:b/>
+          <w:u w:val="single"/>
+        </w:rPr>
+      </w:pPr>
+    </w:p>
+    <w:p>
+      <w:pPr>
+        <w:jc w:val="center"/>
+        <w:rPr>
+          <w:b/>
+          <w:u w:val="single"/>
+        </w:rPr>
+      </w:pPr>
+    </w:p>
+    <w:p>
+      <w:pPr>
+        <w:jc w:val="center"/>
+        <w:rPr>
+          <w:b/>
+          <w:u w:val="single"/>
+        </w:rPr>
+      </w:pPr>
+    </w:p>
+    <w:p>
+      <w:pPr>
+        <w:jc w:val="center"/>
+        <w:rPr>
+          <w:b/>
+          <w:u w:val="single"/>
+        </w:rPr>
+      </w:pPr>
+      <w:r>
+        <w:rPr>
+          <w:b/>
+          <w:u w:val="single"/>
+        </w:rPr>
+        <w:lastRenderedPageBreak/>
+        <w:t>9.6 Driving in Reverse (3)</w:t>
+      </w:r>
+    </w:p>
+    <w:p>
+      <w:r>
+        <w:rPr>
+          <w:color w:val="C00000"/>
+        </w:rPr>
+        <w:t>1. (</w:t>
+      </w:r>
+      <w:r>
+        <w:rPr>
+          <w:color w:val="C00000"/>
+        </w:rPr>
+        <w:t>3P</w:t>
+      </w:r>
+      <w:r>
+        <w:rPr>
+          <w:color w:val="C00000"/>
+        </w:rPr>
+        <w:t>)</w:t>
+      </w:r>
+      <w:r>
+        <w:rPr>
+          <w:color w:val="C00000"/>
+        </w:rPr>
+        <w:t xml:space="preserve"> What is the right </w:t>
+      </w:r>
+      <w:proofErr w:type="spellStart"/>
+      <w:r>
+        <w:rPr>
+          <w:color w:val="C00000"/>
+        </w:rPr>
+        <w:t>course</w:t>
+      </w:r>
+      <w:proofErr w:type="spellEnd"/>
+      <w:r>
+        <w:rPr>
+          <w:color w:val="C00000"/>
+        </w:rPr>
+        <w:t xml:space="preserve"> of action when reversing? I </w:t>
+      </w:r>
+      <w:proofErr w:type="spellStart"/>
+      <w:r>
+        <w:rPr>
+          <w:color w:val="C00000"/>
+        </w:rPr>
+        <w:t>look</w:t>
+      </w:r>
+      <w:proofErr w:type="spellEnd"/>
+      <w:r>
+        <w:rPr>
+          <w:color w:val="C00000"/>
+        </w:rPr>
+        <w:t xml:space="preserve"> behind me and</w:t>
+      </w:r>
+    </w:p>
+    <w:p>
+      <w:pPr>
+        <w:pStyle w:val="Listenabsatz"/>
+        <w:numPr>
+          <w:ilvl w:val="0"/>
+          <w:numId w:val="30"/>
+        </w:numPr>
+      </w:pPr>
+      <w:r>
+        <w:t xml:space="preserve">Drive slowly and </w:t>
+      </w:r>
+      <w:proofErr w:type="spellStart"/>
+      <w:r>
+        <w:t>attentively</w:t>
+      </w:r>
+      <w:proofErr w:type="spellEnd"/>
+    </w:p>
+    <w:p>
+      <w:pPr>
+        <w:pStyle w:val="Listenabsatz"/>
+        <w:numPr>
+          <w:ilvl w:val="0"/>
+          <w:numId w:val="30"/>
+        </w:numPr>
+      </w:pPr>
+      <w:r>
+        <w:t xml:space="preserve">Make </w:t>
+      </w:r>
+      <w:proofErr w:type="spellStart"/>
+      <w:r>
+        <w:t>sure</w:t>
+      </w:r>
+      <w:proofErr w:type="spellEnd"/>
+      <w:r>
+        <w:t xml:space="preserve"> that no-one is </w:t>
+      </w:r>
+      <w:proofErr w:type="spellStart"/>
+      <w:r>
+        <w:t>located</w:t>
+      </w:r>
+      <w:proofErr w:type="spellEnd"/>
+      <w:r>
+        <w:t xml:space="preserve"> in my blind </w:t>
+      </w:r>
+      <w:proofErr w:type="spellStart"/>
+      <w:r>
+        <w:t>spot</w:t>
+      </w:r>
+      <w:proofErr w:type="spellEnd"/>
+    </w:p>
+    <w:p>
+      <w:pPr>
+        <w:pStyle w:val="Listenabsatz"/>
+        <w:numPr>
+          <w:ilvl w:val="0"/>
+          <w:numId w:val="30"/>
+        </w:numPr>
+      </w:pPr>
+      <w:r>
+        <w:t xml:space="preserve">Ensure the road area is </w:t>
+      </w:r>
+      <w:proofErr w:type="spellStart"/>
+      <w:r>
+        <w:t>safe</w:t>
+      </w:r>
+      <w:proofErr w:type="spellEnd"/>
+      <w:r>
+        <w:t xml:space="preserve"> by </w:t>
+      </w:r>
+      <w:proofErr w:type="spellStart"/>
+      <w:r>
+        <w:t>additionally</w:t>
+      </w:r>
+      <w:proofErr w:type="spellEnd"/>
+      <w:r>
+        <w:t xml:space="preserve"> looking all around me</w:t>
+      </w:r>
+    </w:p>
+    <w:p>
+      <w:pPr>
+        <w:rPr>
+          <w:color w:val="C00000"/>
+        </w:rPr>
+      </w:pPr>
+      <w:r>
+        <w:rPr>
+          <w:color w:val="C00000"/>
+        </w:rPr>
+        <w:t>2. (</w:t>
+      </w:r>
+      <w:r>
+        <w:rPr>
+          <w:color w:val="C00000"/>
+        </w:rPr>
+        <w:t>3P</w:t>
+      </w:r>
+      <w:r>
+        <w:rPr>
+          <w:color w:val="C00000"/>
+        </w:rPr>
+        <w:t>)</w:t>
+      </w:r>
+      <w:r>
+        <w:rPr>
+          <w:color w:val="C00000"/>
+        </w:rPr>
+        <w:t xml:space="preserve"> </w:t>
+      </w:r>
+      <w:proofErr w:type="spellStart"/>
+      <w:r>
+        <w:rPr>
+          <w:color w:val="C00000"/>
+        </w:rPr>
+        <w:t>Ahead</w:t>
+      </w:r>
+      <w:proofErr w:type="spellEnd"/>
+      <w:r>
+        <w:rPr>
+          <w:color w:val="C00000"/>
+        </w:rPr>
+        <w:t xml:space="preserve"> of the </w:t>
+      </w:r>
+      <w:proofErr w:type="spellStart"/>
+      <w:r>
+        <w:rPr>
+          <w:color w:val="C00000"/>
+        </w:rPr>
+        <w:t>motorbike</w:t>
+      </w:r>
+      <w:proofErr w:type="spellEnd"/>
+      <w:r>
+        <w:rPr>
+          <w:color w:val="C00000"/>
+        </w:rPr>
+        <w:t xml:space="preserve"> a car is </w:t>
+      </w:r>
+      <w:proofErr w:type="spellStart"/>
+      <w:r>
+        <w:rPr>
+          <w:color w:val="C00000"/>
+        </w:rPr>
+        <w:t>seeking</w:t>
+      </w:r>
+      <w:proofErr w:type="spellEnd"/>
+      <w:r>
+        <w:rPr>
+          <w:color w:val="C00000"/>
+        </w:rPr>
+        <w:t xml:space="preserve"> to reverse on the road. What should you anticipate?</w:t>
+      </w:r>
+    </w:p>
+    <w:p>
+      <w:pPr>
+        <w:jc w:val="center"/>
+      </w:pPr>
+      <w:bookmarkStart w:id="0" w:name="_GoBack"/>
+      <w:r>
+        <w:rPr>
+          <w:noProof/>
+          <w:lang w:eastAsia="de-DE"/>
+        </w:rPr>
+        <w:drawing>
+          <wp:inline distT="0" distB="0" distL="0" distR="0" wp14:anchorId="7B54C31E" wp14:editId="495D98A4">
+            <wp:extent cx="3672840" cy="2256481"/>
+            <wp:effectExtent l="0" t="0" r="3810" b="0"/>
+            <wp:docPr id="3" name="Grafik 3"/>
+            <wp:cNvGraphicFramePr>
+              <a:graphicFrameLocks xmlns:a="http://schemas.openxmlformats.org/drawingml/2006/main" noChangeAspect="1"/>
+            </wp:cNvGraphicFramePr>
+            <a:graphic xmlns:a="http://schemas.openxmlformats.org/drawingml/2006/main">
+              <a:graphicData uri="http://schemas.openxmlformats.org/drawingml/2006/picture">
+                <pic:pic xmlns:pic="http://schemas.openxmlformats.org/drawingml/2006/picture">
+                  <pic:nvPicPr>
+                    <pic:cNvPr id="1" name=""/>
+                    <pic:cNvPicPr/>
+                  </pic:nvPicPr>
+                  <pic:blipFill>
+                    <a:blip r:embed="rId7"/>
+                    <a:stretch>
+                      <a:fillRect/>
+                    </a:stretch>
+                  </pic:blipFill>
+                  <pic:spPr>
+                    <a:xfrm>
+                      <a:off x="0" y="0"/>
+                      <a:ext cx="3700184" cy="2273280"/>
+                    </a:xfrm>
+                    <a:prstGeom prst="rect">
+                      <a:avLst/>
+                    </a:prstGeom>
+                  </pic:spPr>
+                </pic:pic>
+              </a:graphicData>
+            </a:graphic>
+          </wp:inline>
+        </w:drawing>
+      </w:r>
+      <w:bookmarkEnd w:id="0"/>
+    </w:p>
+    <w:p>
+      <w:pPr>
+        <w:pStyle w:val="Listenabsatz"/>
+        <w:numPr>
+          <w:ilvl w:val="0"/>
+          <w:numId w:val="31"/>
+        </w:numPr>
+      </w:pPr>
+      <w:r>
+        <w:t>That the car continues to reverse</w:t>
+      </w:r>
+    </w:p>
+    <w:p>
+      <w:pPr>
+        <w:pStyle w:val="Listenabsatz"/>
+        <w:numPr>
+          <w:ilvl w:val="0"/>
+          <w:numId w:val="31"/>
+        </w:numPr>
+      </w:pPr>
+      <w:r>
+        <w:t xml:space="preserve">That the </w:t>
+      </w:r>
+      <w:proofErr w:type="spellStart"/>
+      <w:r>
+        <w:t>motorbike</w:t>
+      </w:r>
+      <w:proofErr w:type="spellEnd"/>
+      <w:r>
+        <w:t xml:space="preserve"> will suddenly brake</w:t>
+      </w:r>
+    </w:p>
+    <w:p>
+      <w:pPr>
+        <w:pStyle w:val="Listenabsatz"/>
+        <w:numPr>
+          <w:ilvl w:val="0"/>
+          <w:numId w:val="31"/>
+        </w:numPr>
+      </w:pPr>
+      <w:r>
+        <w:t>That my braking distance will be longer than normal</w:t>
+      </w:r>
+    </w:p>
+    <w:p>
+      <w:pPr>
+        <w:rPr>
+          <w:color w:val="C00000"/>
+        </w:rPr>
+      </w:pPr>
+      <w:r>
+        <w:rPr>
+          <w:color w:val="C00000"/>
+        </w:rPr>
+        <w:t>3. (</w:t>
+      </w:r>
+      <w:r>
+        <w:rPr>
+          <w:color w:val="C00000"/>
+        </w:rPr>
+        <w:t>5P</w:t>
+      </w:r>
+      <w:r>
+        <w:rPr>
+          <w:color w:val="C00000"/>
+        </w:rPr>
+        <w:t>)</w:t>
+      </w:r>
+      <w:r>
+        <w:rPr>
+          <w:color w:val="C00000"/>
+        </w:rPr>
+        <w:t xml:space="preserve"> Video </w:t>
+      </w:r>
+      <w:proofErr w:type="spellStart"/>
+      <w:proofErr w:type="gramStart"/>
+      <w:r>
+        <w:rPr>
+          <w:color w:val="C00000"/>
+        </w:rPr>
+        <w:t>Question</w:t>
+      </w:r>
+      <w:proofErr w:type="spellEnd"/>
+      <w:r>
+        <w:rPr>
+          <w:color w:val="C00000"/>
+        </w:rPr>
+        <w:t xml:space="preserve"> :</w:t>
+      </w:r>
+      <w:proofErr w:type="gramEnd"/>
+      <w:r>
+        <w:rPr>
+          <w:color w:val="C00000"/>
+        </w:rPr>
+        <w:t xml:space="preserve"> What should you do </w:t>
+      </w:r>
+      <w:proofErr w:type="spellStart"/>
+      <w:r>
+        <w:rPr>
+          <w:color w:val="C00000"/>
+        </w:rPr>
+        <w:t>now</w:t>
+      </w:r>
+      <w:proofErr w:type="spellEnd"/>
+      <w:r>
+        <w:rPr>
+          <w:color w:val="C00000"/>
+        </w:rPr>
+        <w:t>?</w:t>
+      </w:r>
+    </w:p>
+    <w:p>
+      <w:pPr>
+        <w:jc w:val="center"/>
+        <w:rPr>
+          <w:color w:val="C00000"/>
+        </w:rPr>
+      </w:pPr>
+      <w:r>
+        <w:rPr>
+          <w:noProof/>
+          <w:lang w:eastAsia="de-DE"/>
+        </w:rPr>
+        <w:drawing>
+          <wp:inline distT="0" distB="0" distL="0" distR="0" wp14:anchorId="0F3C137C" wp14:editId="0727A703">
+            <wp:extent cx="3855720" cy="2365368"/>
+            <wp:effectExtent l="0" t="0" r="0" b="0"/>
+            <wp:docPr id="4" name="Grafik 4"/>
+            <wp:cNvGraphicFramePr>
+              <a:graphicFrameLocks xmlns:a="http://schemas.openxmlformats.org/drawingml/2006/main" noChangeAspect="1"/>
+            </wp:cNvGraphicFramePr>
+            <a:graphic xmlns:a="http://schemas.openxmlformats.org/drawingml/2006/main">
+              <a:graphicData uri="http://schemas.openxmlformats.org/drawingml/2006/picture">
+                <pic:pic xmlns:pic="http://schemas.openxmlformats.org/drawingml/2006/picture">
+                  <pic:nvPicPr>
+                    <pic:cNvPr id="1" name=""/>
+                    <pic:cNvPicPr/>
+                  </pic:nvPicPr>
+                  <pic:blipFill>
+                    <a:blip r:embed="rId8"/>
+                    <a:stretch>
+                      <a:fillRect/>
+                    </a:stretch>
+                  </pic:blipFill>
+                  <pic:spPr>
+                    <a:xfrm>
+                      <a:off x="0" y="0"/>
+                      <a:ext cx="3890822" cy="2386902"/>
+                    </a:xfrm>
+                    <a:prstGeom prst="rect">
+                      <a:avLst/>
+                    </a:prstGeom>
+                  </pic:spPr>
+                </pic:pic>
+              </a:graphicData>
+            </a:graphic>
+          </wp:inline>
+        </w:drawing>
+      </w:r>
+    </w:p>
+    <w:p>
+      <w:pPr>
+        <w:pStyle w:val="Listenabsatz"/>
+        <w:numPr>
+          <w:ilvl w:val="0"/>
+          <w:numId w:val="32"/>
+        </w:numPr>
+      </w:pPr>
+      <w:r>
+        <w:t>Slow down and be ready to brake</w:t>
+      </w:r>
+    </w:p>
+    <w:p>
+      <w:pPr>
+        <w:pStyle w:val="Listenabsatz"/>
+        <w:numPr>
+          <w:ilvl w:val="0"/>
+          <w:numId w:val="32"/>
+        </w:numPr>
+        <w:rPr>
+          <w:strike/>
+        </w:rPr>
+      </w:pPr>
+      <w:r>
+        <w:rPr>
+          <w:strike/>
+        </w:rPr>
+        <w:t>Continue driving as before</w:t>
+      </w:r>
+    </w:p>
+    <w:p>
+      <w:pPr>
+        <w:pStyle w:val="Listenabsatz"/>
+        <w:numPr>
+          <w:ilvl w:val="0"/>
+          <w:numId w:val="32"/>
+        </w:numPr>
+        <w:rPr>
+          <w:strike/>
+        </w:rPr>
+      </w:pPr>
+      <w:proofErr w:type="spellStart"/>
+      <w:r>
+        <w:rPr>
+          <w:strike/>
+        </w:rPr>
+        <w:t>Swerve</w:t>
+      </w:r>
+      <w:proofErr w:type="spellEnd"/>
+      <w:r>
+        <w:rPr>
+          <w:strike/>
+        </w:rPr>
+        <w:t xml:space="preserve"> to the left</w:t>
+      </w:r>
+    </w:p>
+    <w:p>
+      <w:r>
+        <w:t>--------------------------------------------------------------------------------------------------------------------------------------------------</w:t>
+      </w:r>
+      <w:r>
+        <w:t>----</w:t>
+      </w:r>
+    </w:p>
+    <w:p>
+      <w:pPr>
+        <w:jc w:val="center"/>
+        <w:rPr>
+          <w:b/>
+          <w:u w:val="single"/>
+        </w:rPr>
+      </w:pPr>
+      <w:r>
+        <w:rPr>
+          <w:b/>
+          <w:u w:val="single"/>
+        </w:rPr>
+        <w:t>9.7 Swerving</w:t>
+      </w:r>
+      <w:r>
+        <w:rPr>
+          <w:b/>
+          <w:u w:val="single"/>
+        </w:rPr>
         <w:t xml:space="preserve"> (1)</w:t>
       </w:r>
     </w:p>
     <w:p>
       <w:pPr>
         <w:rPr>
-          <w:color w:val="CC0099"/>
+          <w:color w:val="C00000"/>
           <w:u w:val="single"/>
         </w:rPr>
       </w:pPr>
       <w:r>
         <w:rPr>
-          <w:color w:val="CC0099"/>
+          <w:color w:val="C00000"/>
         </w:rPr>
         <w:t xml:space="preserve">1. </w:t>
       </w:r>
       <w:r>
         <w:rPr>
-          <w:color w:val="CC0099"/>
+          <w:color w:val="C00000"/>
           <w:u w:val="single"/>
         </w:rPr>
         <w:t xml:space="preserve">(5P) Video </w:t>
       </w:r>
       <w:r>
         <w:rPr>
-          <w:color w:val="CC0099"/>
+          <w:color w:val="C00000"/>
           <w:u w:val="single"/>
         </w:rPr>
         <w:t>Question</w:t>
       </w:r>
       <w:r>
         <w:rPr>
-          <w:color w:val="CC0099"/>
+          <w:color w:val="C00000"/>
         </w:rPr>
         <w:t>:</w:t>
       </w:r>
       <w:r>
         <w:rPr>
-          <w:color w:val="CC0099"/>
+          <w:color w:val="C00000"/>
         </w:rPr>
         <w:t xml:space="preserve"> What must you do in this situation?</w:t>
       </w:r>
@@ -2937,6 +3489,96 @@
     </w:lvl>
   </w:abstractNum>
   <w:abstractNum w:abstractNumId="7" w15:restartNumberingAfterBreak="0">
+    <w:nsid w:val="189B1F1A"/>
+    <w:multiLevelType w:val="hybridMultilevel"/>
+    <w:tmpl w:val="9C2253A4"/>
+    <w:lvl w:ilvl="0" w:tplc="0DDAAD04">
+      <w:start w:val="1"/>
+      <w:numFmt w:val="lowerLetter"/>
+      <w:lvlText w:val="%1)"/>
+      <w:lvlJc w:val="left"/>
+      <w:pPr>
+        <w:ind w:left="720" w:hanging="360"/>
+      </w:pPr>
+      <w:rPr>
+        <w:rFonts w:hint="default"/>
+        <w:strike w:val="0"/>
+      </w:rPr>
+    </w:lvl>
+    <w:lvl w:ilvl="1" w:tplc="04070019" w:tentative="1">
+      <w:start w:val="1"/>
+      <w:numFmt w:val="lowerLetter"/>
+      <w:lvlText w:val="%2."/>
+      <w:lvlJc w:val="left"/>
+      <w:pPr>
+        <w:ind w:left="1440" w:hanging="360"/>
+      </w:pPr>
+    </w:lvl>
+    <w:lvl w:ilvl="2" w:tplc="0407001B" w:tentative="1">
+      <w:start w:val="1"/>
+      <w:numFmt w:val="lowerRoman"/>
+      <w:lvlText w:val="%3."/>
+      <w:lvlJc w:val="right"/>
+      <w:pPr>
+        <w:ind w:left="2160" w:hanging="180"/>
+      </w:pPr>
+    </w:lvl>
+    <w:lvl w:ilvl="3" w:tplc="0407000F" w:tentative="1">
+      <w:start w:val="1"/>
+      <w:numFmt w:val="decimal"/>
+      <w:lvlText w:val="%4."/>
+      <w:lvlJc w:val="left"/>
+      <w:pPr>
+        <w:ind w:left="2880" w:hanging="360"/>
+      </w:pPr>
+    </w:lvl>
+    <w:lvl w:ilvl="4" w:tplc="04070019" w:tentative="1">
+      <w:start w:val="1"/>
+      <w:numFmt w:val="lowerLetter"/>
+      <w:lvlText w:val="%5."/>
+      <w:lvlJc w:val="left"/>
+      <w:pPr>
+        <w:ind w:left="3600" w:hanging="360"/>
+      </w:pPr>
+    </w:lvl>
+    <w:lvl w:ilvl="5" w:tplc="0407001B" w:tentative="1">
+      <w:start w:val="1"/>
+      <w:numFmt w:val="lowerRoman"/>
+      <w:lvlText w:val="%6."/>
+      <w:lvlJc w:val="right"/>
+      <w:pPr>
+        <w:ind w:left="4320" w:hanging="180"/>
+      </w:pPr>
+    </w:lvl>
+    <w:lvl w:ilvl="6" w:tplc="0407000F" w:tentative="1">
+      <w:start w:val="1"/>
+      <w:numFmt w:val="decimal"/>
+      <w:lvlText w:val="%7."/>
+      <w:lvlJc w:val="left"/>
+      <w:pPr>
+        <w:ind w:left="5040" w:hanging="360"/>
+      </w:pPr>
+    </w:lvl>
+    <w:lvl w:ilvl="7" w:tplc="04070019" w:tentative="1">
+      <w:start w:val="1"/>
+      <w:numFmt w:val="lowerLetter"/>
+      <w:lvlText w:val="%8."/>
+      <w:lvlJc w:val="left"/>
+      <w:pPr>
+        <w:ind w:left="5760" w:hanging="360"/>
+      </w:pPr>
+    </w:lvl>
+    <w:lvl w:ilvl="8" w:tplc="0407001B" w:tentative="1">
+      <w:start w:val="1"/>
+      <w:numFmt w:val="lowerRoman"/>
+      <w:lvlText w:val="%9."/>
+      <w:lvlJc w:val="right"/>
+      <w:pPr>
+        <w:ind w:left="6480" w:hanging="180"/>
+      </w:pPr>
+    </w:lvl>
+  </w:abstractNum>
+  <w:abstractNum w:abstractNumId="8" w15:restartNumberingAfterBreak="0">
     <w:nsid w:val="1AC53F25"/>
     <w:multiLevelType w:val="hybridMultilevel"/>
     <w:tmpl w:val="D794ED6E"/>
@@ -3026,7 +3668,7 @@
       </w:pPr>
     </w:lvl>
   </w:abstractNum>
-  <w:abstractNum w:abstractNumId="8" w15:restartNumberingAfterBreak="0">
+  <w:abstractNum w:abstractNumId="9" w15:restartNumberingAfterBreak="0">
     <w:nsid w:val="1B7B01FE"/>
     <w:multiLevelType w:val="hybridMultilevel"/>
     <w:tmpl w:val="CBFE7EDE"/>
@@ -3116,7 +3758,7 @@
       </w:pPr>
     </w:lvl>
   </w:abstractNum>
-  <w:abstractNum w:abstractNumId="9" w15:restartNumberingAfterBreak="0">
+  <w:abstractNum w:abstractNumId="10" w15:restartNumberingAfterBreak="0">
     <w:nsid w:val="1C2A3436"/>
     <w:multiLevelType w:val="hybridMultilevel"/>
     <w:tmpl w:val="8F100212"/>
@@ -3205,7 +3847,96 @@
       </w:pPr>
     </w:lvl>
   </w:abstractNum>
-  <w:abstractNum w:abstractNumId="10" w15:restartNumberingAfterBreak="0">
+  <w:abstractNum w:abstractNumId="11" w15:restartNumberingAfterBreak="0">
+    <w:nsid w:val="22234FCF"/>
+    <w:multiLevelType w:val="hybridMultilevel"/>
+    <w:tmpl w:val="3FC6F094"/>
+    <w:lvl w:ilvl="0" w:tplc="04070017">
+      <w:start w:val="1"/>
+      <w:numFmt w:val="lowerLetter"/>
+      <w:lvlText w:val="%1)"/>
+      <w:lvlJc w:val="left"/>
+      <w:pPr>
+        <w:ind w:left="720" w:hanging="360"/>
+      </w:pPr>
+      <w:rPr>
+        <w:rFonts w:hint="default"/>
+      </w:rPr>
+    </w:lvl>
+    <w:lvl w:ilvl="1" w:tplc="04070019" w:tentative="1">
+      <w:start w:val="1"/>
+      <w:numFmt w:val="lowerLetter"/>
+      <w:lvlText w:val="%2."/>
+      <w:lvlJc w:val="left"/>
+      <w:pPr>
+        <w:ind w:left="1440" w:hanging="360"/>
+      </w:pPr>
+    </w:lvl>
+    <w:lvl w:ilvl="2" w:tplc="0407001B" w:tentative="1">
+      <w:start w:val="1"/>
+      <w:numFmt w:val="lowerRoman"/>
+      <w:lvlText w:val="%3."/>
+      <w:lvlJc w:val="right"/>
+      <w:pPr>
+        <w:ind w:left="2160" w:hanging="180"/>
+      </w:pPr>
+    </w:lvl>
+    <w:lvl w:ilvl="3" w:tplc="0407000F" w:tentative="1">
+      <w:start w:val="1"/>
+      <w:numFmt w:val="decimal"/>
+      <w:lvlText w:val="%4."/>
+      <w:lvlJc w:val="left"/>
+      <w:pPr>
+        <w:ind w:left="2880" w:hanging="360"/>
+      </w:pPr>
+    </w:lvl>
+    <w:lvl w:ilvl="4" w:tplc="04070019" w:tentative="1">
+      <w:start w:val="1"/>
+      <w:numFmt w:val="lowerLetter"/>
+      <w:lvlText w:val="%5."/>
+      <w:lvlJc w:val="left"/>
+      <w:pPr>
+        <w:ind w:left="3600" w:hanging="360"/>
+      </w:pPr>
+    </w:lvl>
+    <w:lvl w:ilvl="5" w:tplc="0407001B" w:tentative="1">
+      <w:start w:val="1"/>
+      <w:numFmt w:val="lowerRoman"/>
+      <w:lvlText w:val="%6."/>
+      <w:lvlJc w:val="right"/>
+      <w:pPr>
+        <w:ind w:left="4320" w:hanging="180"/>
+      </w:pPr>
+    </w:lvl>
+    <w:lvl w:ilvl="6" w:tplc="0407000F" w:tentative="1">
+      <w:start w:val="1"/>
+      <w:numFmt w:val="decimal"/>
+      <w:lvlText w:val="%7."/>
+      <w:lvlJc w:val="left"/>
+      <w:pPr>
+        <w:ind w:left="5040" w:hanging="360"/>
+      </w:pPr>
+    </w:lvl>
+    <w:lvl w:ilvl="7" w:tplc="04070019" w:tentative="1">
+      <w:start w:val="1"/>
+      <w:numFmt w:val="lowerLetter"/>
+      <w:lvlText w:val="%8."/>
+      <w:lvlJc w:val="left"/>
+      <w:pPr>
+        <w:ind w:left="5760" w:hanging="360"/>
+      </w:pPr>
+    </w:lvl>
+    <w:lvl w:ilvl="8" w:tplc="0407001B" w:tentative="1">
+      <w:start w:val="1"/>
+      <w:numFmt w:val="lowerRoman"/>
+      <w:lvlText w:val="%9."/>
+      <w:lvlJc w:val="right"/>
+      <w:pPr>
+        <w:ind w:left="6480" w:hanging="180"/>
+      </w:pPr>
+    </w:lvl>
+  </w:abstractNum>
+  <w:abstractNum w:abstractNumId="12" w15:restartNumberingAfterBreak="0">
     <w:nsid w:val="25445915"/>
     <w:multiLevelType w:val="hybridMultilevel"/>
     <w:tmpl w:val="9684C1CE"/>
@@ -3291,7 +4022,7 @@
       </w:pPr>
     </w:lvl>
   </w:abstractNum>
-  <w:abstractNum w:abstractNumId="11" w15:restartNumberingAfterBreak="0">
+  <w:abstractNum w:abstractNumId="13" w15:restartNumberingAfterBreak="0">
     <w:nsid w:val="26AD6467"/>
     <w:multiLevelType w:val="hybridMultilevel"/>
     <w:tmpl w:val="0C3EFFC6"/>
@@ -3377,7 +4108,96 @@
       </w:pPr>
     </w:lvl>
   </w:abstractNum>
-  <w:abstractNum w:abstractNumId="12" w15:restartNumberingAfterBreak="0">
+  <w:abstractNum w:abstractNumId="14" w15:restartNumberingAfterBreak="0">
+    <w:nsid w:val="26B522A5"/>
+    <w:multiLevelType w:val="hybridMultilevel"/>
+    <w:tmpl w:val="AA842456"/>
+    <w:lvl w:ilvl="0" w:tplc="04070017">
+      <w:start w:val="1"/>
+      <w:numFmt w:val="lowerLetter"/>
+      <w:lvlText w:val="%1)"/>
+      <w:lvlJc w:val="left"/>
+      <w:pPr>
+        <w:ind w:left="720" w:hanging="360"/>
+      </w:pPr>
+      <w:rPr>
+        <w:rFonts w:hint="default"/>
+      </w:rPr>
+    </w:lvl>
+    <w:lvl w:ilvl="1" w:tplc="04070019" w:tentative="1">
+      <w:start w:val="1"/>
+      <w:numFmt w:val="lowerLetter"/>
+      <w:lvlText w:val="%2."/>
+      <w:lvlJc w:val="left"/>
+      <w:pPr>
+        <w:ind w:left="1440" w:hanging="360"/>
+      </w:pPr>
+    </w:lvl>
+    <w:lvl w:ilvl="2" w:tplc="0407001B" w:tentative="1">
+      <w:start w:val="1"/>
+      <w:numFmt w:val="lowerRoman"/>
+      <w:lvlText w:val="%3."/>
+      <w:lvlJc w:val="right"/>
+      <w:pPr>
+        <w:ind w:left="2160" w:hanging="180"/>
+      </w:pPr>
+    </w:lvl>
+    <w:lvl w:ilvl="3" w:tplc="0407000F" w:tentative="1">
+      <w:start w:val="1"/>
+      <w:numFmt w:val="decimal"/>
+      <w:lvlText w:val="%4."/>
+      <w:lvlJc w:val="left"/>
+      <w:pPr>
+        <w:ind w:left="2880" w:hanging="360"/>
+      </w:pPr>
+    </w:lvl>
+    <w:lvl w:ilvl="4" w:tplc="04070019" w:tentative="1">
+      <w:start w:val="1"/>
+      <w:numFmt w:val="lowerLetter"/>
+      <w:lvlText w:val="%5."/>
+      <w:lvlJc w:val="left"/>
+      <w:pPr>
+        <w:ind w:left="3600" w:hanging="360"/>
+      </w:pPr>
+    </w:lvl>
+    <w:lvl w:ilvl="5" w:tplc="0407001B" w:tentative="1">
+      <w:start w:val="1"/>
+      <w:numFmt w:val="lowerRoman"/>
+      <w:lvlText w:val="%6."/>
+      <w:lvlJc w:val="right"/>
+      <w:pPr>
+        <w:ind w:left="4320" w:hanging="180"/>
+      </w:pPr>
+    </w:lvl>
+    <w:lvl w:ilvl="6" w:tplc="0407000F" w:tentative="1">
+      <w:start w:val="1"/>
+      <w:numFmt w:val="decimal"/>
+      <w:lvlText w:val="%7."/>
+      <w:lvlJc w:val="left"/>
+      <w:pPr>
+        <w:ind w:left="5040" w:hanging="360"/>
+      </w:pPr>
+    </w:lvl>
+    <w:lvl w:ilvl="7" w:tplc="04070019" w:tentative="1">
+      <w:start w:val="1"/>
+      <w:numFmt w:val="lowerLetter"/>
+      <w:lvlText w:val="%8."/>
+      <w:lvlJc w:val="left"/>
+      <w:pPr>
+        <w:ind w:left="5760" w:hanging="360"/>
+      </w:pPr>
+    </w:lvl>
+    <w:lvl w:ilvl="8" w:tplc="0407001B" w:tentative="1">
+      <w:start w:val="1"/>
+      <w:numFmt w:val="lowerRoman"/>
+      <w:lvlText w:val="%9."/>
+      <w:lvlJc w:val="right"/>
+      <w:pPr>
+        <w:ind w:left="6480" w:hanging="180"/>
+      </w:pPr>
+    </w:lvl>
+  </w:abstractNum>
+  <w:abstractNum w:abstractNumId="15" w15:restartNumberingAfterBreak="0">
     <w:nsid w:val="2C685AF7"/>
     <w:multiLevelType w:val="hybridMultilevel"/>
     <w:tmpl w:val="B15EF4AE"/>
@@ -3467,7 +4287,7 @@
       </w:pPr>
     </w:lvl>
   </w:abstractNum>
-  <w:abstractNum w:abstractNumId="13" w15:restartNumberingAfterBreak="0">
+  <w:abstractNum w:abstractNumId="16" w15:restartNumberingAfterBreak="0">
     <w:nsid w:val="2D5F56D9"/>
     <w:multiLevelType w:val="hybridMultilevel"/>
     <w:tmpl w:val="3594FC82"/>
@@ -3557,7 +4377,7 @@
       </w:pPr>
     </w:lvl>
   </w:abstractNum>
-  <w:abstractNum w:abstractNumId="14" w15:restartNumberingAfterBreak="0">
+  <w:abstractNum w:abstractNumId="17" w15:restartNumberingAfterBreak="0">
     <w:nsid w:val="34751BDC"/>
     <w:multiLevelType w:val="hybridMultilevel"/>
     <w:tmpl w:val="C666AF6C"/>
@@ -3646,7 +4466,7 @@
       </w:pPr>
     </w:lvl>
   </w:abstractNum>
-  <w:abstractNum w:abstractNumId="15" w15:restartNumberingAfterBreak="0">
+  <w:abstractNum w:abstractNumId="18" w15:restartNumberingAfterBreak="0">
     <w:nsid w:val="43A016AC"/>
     <w:multiLevelType w:val="hybridMultilevel"/>
     <w:tmpl w:val="D73EE0A2"/>
@@ -3737,7 +4557,7 @@
       </w:pPr>
     </w:lvl>
   </w:abstractNum>
-  <w:abstractNum w:abstractNumId="16" w15:restartNumberingAfterBreak="0">
+  <w:abstractNum w:abstractNumId="19" w15:restartNumberingAfterBreak="0">
     <w:nsid w:val="46E51416"/>
     <w:multiLevelType w:val="hybridMultilevel"/>
     <w:tmpl w:val="0862DC1A"/>
@@ -3827,7 +4647,7 @@
       </w:pPr>
     </w:lvl>
   </w:abstractNum>
-  <w:abstractNum w:abstractNumId="17" w15:restartNumberingAfterBreak="0">
+  <w:abstractNum w:abstractNumId="20" w15:restartNumberingAfterBreak="0">
     <w:nsid w:val="4BC04134"/>
     <w:multiLevelType w:val="hybridMultilevel"/>
     <w:tmpl w:val="6790997C"/>
@@ -3916,7 +4736,7 @@
       </w:pPr>
     </w:lvl>
   </w:abstractNum>
-  <w:abstractNum w:abstractNumId="18" w15:restartNumberingAfterBreak="0">
+  <w:abstractNum w:abstractNumId="21" w15:restartNumberingAfterBreak="0">
     <w:nsid w:val="5AB64C8B"/>
     <w:multiLevelType w:val="hybridMultilevel"/>
     <w:tmpl w:val="62DE70C2"/>
@@ -4005,7 +4825,7 @@
       </w:pPr>
     </w:lvl>
   </w:abstractNum>
-  <w:abstractNum w:abstractNumId="19" w15:restartNumberingAfterBreak="0">
+  <w:abstractNum w:abstractNumId="22" w15:restartNumberingAfterBreak="0">
     <w:nsid w:val="602067A7"/>
     <w:multiLevelType w:val="hybridMultilevel"/>
     <w:tmpl w:val="690EA1C8"/>
@@ -4094,7 +4914,7 @@
       </w:pPr>
     </w:lvl>
   </w:abstractNum>
-  <w:abstractNum w:abstractNumId="20" w15:restartNumberingAfterBreak="0">
+  <w:abstractNum w:abstractNumId="23" w15:restartNumberingAfterBreak="0">
     <w:nsid w:val="63CD01C8"/>
     <w:multiLevelType w:val="hybridMultilevel"/>
     <w:tmpl w:val="18E2ED96"/>
@@ -4184,7 +5004,7 @@
       </w:pPr>
     </w:lvl>
   </w:abstractNum>
-  <w:abstractNum w:abstractNumId="21" w15:restartNumberingAfterBreak="0">
+  <w:abstractNum w:abstractNumId="24" w15:restartNumberingAfterBreak="0">
     <w:nsid w:val="686E2340"/>
     <w:multiLevelType w:val="hybridMultilevel"/>
     <w:tmpl w:val="17406DE2"/>
@@ -4270,7 +5090,7 @@
       </w:pPr>
     </w:lvl>
   </w:abstractNum>
-  <w:abstractNum w:abstractNumId="22" w15:restartNumberingAfterBreak="0">
+  <w:abstractNum w:abstractNumId="25" w15:restartNumberingAfterBreak="0">
     <w:nsid w:val="6D941719"/>
     <w:multiLevelType w:val="hybridMultilevel"/>
     <w:tmpl w:val="86422A6C"/>
@@ -4360,7 +5180,7 @@
       </w:pPr>
     </w:lvl>
   </w:abstractNum>
-  <w:abstractNum w:abstractNumId="23" w15:restartNumberingAfterBreak="0">
+  <w:abstractNum w:abstractNumId="26" w15:restartNumberingAfterBreak="0">
     <w:nsid w:val="6DB91BD5"/>
     <w:multiLevelType w:val="hybridMultilevel"/>
     <w:tmpl w:val="2E5CF666"/>
@@ -4449,7 +5269,7 @@
       </w:pPr>
     </w:lvl>
   </w:abstractNum>
-  <w:abstractNum w:abstractNumId="24" w15:restartNumberingAfterBreak="0">
+  <w:abstractNum w:abstractNumId="27" w15:restartNumberingAfterBreak="0">
     <w:nsid w:val="700E0EBD"/>
     <w:multiLevelType w:val="hybridMultilevel"/>
     <w:tmpl w:val="1AE41D5C"/>
@@ -4538,7 +5358,7 @@
       </w:pPr>
     </w:lvl>
   </w:abstractNum>
-  <w:abstractNum w:abstractNumId="25" w15:restartNumberingAfterBreak="0">
+  <w:abstractNum w:abstractNumId="28" w15:restartNumberingAfterBreak="0">
     <w:nsid w:val="75E510E7"/>
     <w:multiLevelType w:val="hybridMultilevel"/>
     <w:tmpl w:val="5DEEDA0A"/>
@@ -4627,7 +5447,7 @@
       </w:pPr>
     </w:lvl>
   </w:abstractNum>
-  <w:abstractNum w:abstractNumId="26" w15:restartNumberingAfterBreak="0">
+  <w:abstractNum w:abstractNumId="29" w15:restartNumberingAfterBreak="0">
     <w:nsid w:val="77CC29F4"/>
     <w:multiLevelType w:val="hybridMultilevel"/>
     <w:tmpl w:val="54AC9EE2"/>
@@ -4713,7 +5533,7 @@
       </w:pPr>
     </w:lvl>
   </w:abstractNum>
-  <w:abstractNum w:abstractNumId="27" w15:restartNumberingAfterBreak="0">
+  <w:abstractNum w:abstractNumId="30" w15:restartNumberingAfterBreak="0">
     <w:nsid w:val="79D82A32"/>
     <w:multiLevelType w:val="hybridMultilevel"/>
     <w:tmpl w:val="81DC6714"/>
@@ -4803,7 +5623,7 @@
       </w:pPr>
     </w:lvl>
   </w:abstractNum>
-  <w:abstractNum w:abstractNumId="28" w15:restartNumberingAfterBreak="0">
+  <w:abstractNum w:abstractNumId="31" w15:restartNumberingAfterBreak="0">
     <w:nsid w:val="7FB92E2C"/>
     <w:multiLevelType w:val="hybridMultilevel"/>
     <w:tmpl w:val="FF8EA108"/>
@@ -4894,73 +5714,73 @@
     </w:lvl>
   </w:abstractNum>
   <w:num w:numId="1">
-    <w:abstractNumId w:val="12"/>
+    <w:abstractNumId w:val="15"/>
   </w:num>
   <w:num w:numId="2">
-    <w:abstractNumId w:val="26"/>
+    <w:abstractNumId w:val="29"/>
   </w:num>
   <w:num w:numId="3">
-    <w:abstractNumId w:val="18"/>
+    <w:abstractNumId w:val="21"/>
   </w:num>
   <w:num w:numId="4">
-    <w:abstractNumId w:val="14"/>
+    <w:abstractNumId w:val="17"/>
   </w:num>
   <w:num w:numId="5">
-    <w:abstractNumId w:val="17"/>
+    <w:abstractNumId w:val="20"/>
   </w:num>
   <w:num w:numId="6">
-    <w:abstractNumId w:val="19"/>
+    <w:abstractNumId w:val="22"/>
   </w:num>
   <w:num w:numId="7">
     <w:abstractNumId w:val="4"/>
   </w:num>
   <w:num w:numId="8">
-    <w:abstractNumId w:val="9"/>
+    <w:abstractNumId w:val="10"/>
   </w:num>
   <w:num w:numId="9">
+    <w:abstractNumId w:val="27"/>
+  </w:num>
+  <w:num w:numId="10">
+    <w:abstractNumId w:val="13"/>
+  </w:num>
+  <w:num w:numId="11">
+    <w:abstractNumId w:val="12"/>
+  </w:num>
+  <w:num w:numId="12">
     <w:abstractNumId w:val="24"/>
   </w:num>
-  <w:num w:numId="10">
-    <w:abstractNumId w:val="11"/>
-  </w:num>
-  <w:num w:numId="11">
-    <w:abstractNumId w:val="10"/>
-  </w:num>
-  <w:num w:numId="12">
-    <w:abstractNumId w:val="21"/>
-  </w:num>
   <w:num w:numId="13">
-    <w:abstractNumId w:val="23"/>
+    <w:abstractNumId w:val="26"/>
   </w:num>
   <w:num w:numId="14">
-    <w:abstractNumId w:val="27"/>
+    <w:abstractNumId w:val="30"/>
   </w:num>
   <w:num w:numId="15">
     <w:abstractNumId w:val="5"/>
   </w:num>
   <w:num w:numId="16">
-    <w:abstractNumId w:val="8"/>
+    <w:abstractNumId w:val="9"/>
   </w:num>
   <w:num w:numId="17">
-    <w:abstractNumId w:val="16"/>
+    <w:abstractNumId w:val="19"/>
   </w:num>
   <w:num w:numId="18">
     <w:abstractNumId w:val="2"/>
   </w:num>
   <w:num w:numId="19">
+    <w:abstractNumId w:val="28"/>
+  </w:num>
+  <w:num w:numId="20">
+    <w:abstractNumId w:val="8"/>
+  </w:num>
+  <w:num w:numId="21">
     <w:abstractNumId w:val="25"/>
   </w:num>
-  <w:num w:numId="20">
-    <w:abstractNumId w:val="7"/>
-  </w:num>
-  <w:num w:numId="21">
-    <w:abstractNumId w:val="22"/>
-  </w:num>
   <w:num w:numId="22">
-    <w:abstractNumId w:val="13"/>
+    <w:abstractNumId w:val="16"/>
   </w:num>
   <w:num w:numId="23">
-    <w:abstractNumId w:val="28"/>
+    <w:abstractNumId w:val="31"/>
   </w:num>
   <w:num w:numId="24">
     <w:abstractNumId w:val="0"/>
@@ -4969,7 +5789,7 @@
     <w:abstractNumId w:val="6"/>
   </w:num>
   <w:num w:numId="26">
-    <w:abstractNumId w:val="20"/>
+    <w:abstractNumId w:val="23"/>
   </w:num>
   <w:num w:numId="27">
     <w:abstractNumId w:val="3"/>
@@ -4978,7 +5798,16 @@
     <w:abstractNumId w:val="1"/>
   </w:num>
   <w:num w:numId="29">
-    <w:abstractNumId w:val="15"/>
+    <w:abstractNumId w:val="18"/>
+  </w:num>
+  <w:num w:numId="30">
+    <w:abstractNumId w:val="11"/>
+  </w:num>
+  <w:num w:numId="31">
+    <w:abstractNumId w:val="14"/>
+  </w:num>
+  <w:num w:numId="32">
+    <w:abstractNumId w:val="7"/>
   </w:num>
 </w:numbering>
 </file>
@@ -5415,6 +6244,36 @@
       <w:contextualSpacing/>
     </w:pPr>
   </w:style>
+  <w:style w:type="paragraph" w:styleId="Sprechblasentext">
+    <w:name w:val="Balloon Text"/>
+    <w:basedOn w:val="Standard"/>
+    <w:link w:val="SprechblasentextZchn"/>
+    <w:uiPriority w:val="99"/>
+    <w:semiHidden/>
+    <w:unhideWhenUsed/>
+    <w:rsid w:val="00F375BD"/>
+    <w:pPr>
+      <w:spacing w:after="0" w:line="240" w:lineRule="auto"/>
+    </w:pPr>
+    <w:rPr>
+      <w:rFonts w:ascii="Segoe UI" w:hAnsi="Segoe UI" w:cs="Segoe UI"/>
+      <w:sz w:val="18"/>
+      <w:szCs w:val="18"/>
+    </w:rPr>
+  </w:style>
+  <w:style w:type="character" w:customStyle="1" w:styleId="SprechblasentextZchn">
+    <w:name w:val="Sprechblasentext Zchn"/>
+    <w:basedOn w:val="Absatz-Standardschriftart"/>
+    <w:link w:val="Sprechblasentext"/>
+    <w:uiPriority w:val="99"/>
+    <w:semiHidden/>
+    <w:rsid w:val="00F375BD"/>
+    <w:rPr>
+      <w:rFonts w:ascii="Segoe UI" w:hAnsi="Segoe UI" w:cs="Segoe UI"/>
+      <w:sz w:val="18"/>
+      <w:szCs w:val="18"/>
+    </w:rPr>
+  </w:style>
 </w:styles>
 </file>
 

</xml_diff>